<commit_message>
Update 'ICD-10 PTF Modifications Release Notes for GMTS*2.7*111' in 'Clinical/CPRS: Health Summary/2.7/'
</commit_message>
<xml_diff>
--- a/Clinical/CPRS%3A Health Summary/2.7/ICD-10 PTF Modifications Release Notes for GMTS%2A2.7%2A111/gmts_2_7_111_rn.docx
+++ b/Clinical/CPRS%3A Health Summary/2.7/ICD-10 PTF Modifications Release Notes for GMTS%2A2.7%2A111/gmts_2_7_111_rn.docx
@@ -148,7 +148,7 @@
         <w:rPr>
           <w:sz w:val="36"/>
         </w:rPr>
-        <w:t>August 2015</w:t>
+        <w:t>September 2015</w:t>
       </w:r>
     </w:p>
     <w:p>
@@ -163,15 +163,7 @@
         <w:rPr>
           <w:sz w:val="36"/>
         </w:rPr>
-        <w:t>Departmen</w:t>
-      </w:r>
-      <w:bookmarkStart w:id="0" w:name="_GoBack"/>
-      <w:bookmarkEnd w:id="0"/>
-      <w:r>
-        <w:rPr>
-          <w:sz w:val="36"/>
-        </w:rPr>
-        <w:t>t of Veterans Affairs</w:t>
+        <w:t>Department of Veterans Affairs</w:t>
       </w:r>
       <w:r>
         <w:rPr>
@@ -217,7 +209,7 @@
       <w:pPr>
         <w:pStyle w:val="Title2"/>
       </w:pPr>
-      <w:bookmarkStart w:id="1" w:name="_Toc205632711"/>
+      <w:bookmarkStart w:id="0" w:name="_Toc205632711"/>
       <w:r>
         <w:lastRenderedPageBreak/>
         <w:t>Revision History</w:t>
@@ -234,13 +226,14 @@
           <w:insideH w:val="single" w:sz="4" w:space="0" w:color="000000"/>
           <w:insideV w:val="single" w:sz="4" w:space="0" w:color="000000"/>
         </w:tblBorders>
+        <w:tblLayout w:type="fixed"/>
         <w:tblLook w:val="04A0" w:firstRow="1" w:lastRow="0" w:firstColumn="1" w:lastColumn="0" w:noHBand="0" w:noVBand="1"/>
       </w:tblPr>
       <w:tblGrid>
-        <w:gridCol w:w="1195"/>
-        <w:gridCol w:w="1023"/>
-        <w:gridCol w:w="5221"/>
-        <w:gridCol w:w="2137"/>
+        <w:gridCol w:w="1997"/>
+        <w:gridCol w:w="1170"/>
+        <w:gridCol w:w="4051"/>
+        <w:gridCol w:w="2358"/>
       </w:tblGrid>
       <w:tr>
         <w:trPr>
@@ -249,7 +242,7 @@
         </w:trPr>
         <w:tc>
           <w:tcPr>
-            <w:tcW w:w="624" w:type="pct"/>
+            <w:tcW w:w="1043" w:type="pct"/>
             <w:tcBorders>
               <w:top w:val="single" w:sz="4" w:space="0" w:color="000000"/>
               <w:left w:val="single" w:sz="4" w:space="0" w:color="000000"/>
@@ -266,8 +259,8 @@
                 <w:rFonts w:cs="Times New Roman"/>
               </w:rPr>
             </w:pPr>
-            <w:bookmarkStart w:id="2" w:name="ColumnTitle_01"/>
-            <w:bookmarkEnd w:id="2"/>
+            <w:bookmarkStart w:id="1" w:name="ColumnTitle_01"/>
+            <w:bookmarkEnd w:id="1"/>
             <w:r>
               <w:rPr>
                 <w:rFonts w:cs="Times New Roman"/>
@@ -278,7 +271,7 @@
         </w:tc>
         <w:tc>
           <w:tcPr>
-            <w:tcW w:w="534" w:type="pct"/>
+            <w:tcW w:w="611" w:type="pct"/>
             <w:tcBorders>
               <w:top w:val="single" w:sz="4" w:space="0" w:color="000000"/>
               <w:left w:val="single" w:sz="4" w:space="0" w:color="000000"/>
@@ -305,7 +298,7 @@
         </w:tc>
         <w:tc>
           <w:tcPr>
-            <w:tcW w:w="2726" w:type="pct"/>
+            <w:tcW w:w="2115" w:type="pct"/>
             <w:tcBorders>
               <w:top w:val="single" w:sz="4" w:space="0" w:color="000000"/>
               <w:left w:val="single" w:sz="4" w:space="0" w:color="000000"/>
@@ -332,7 +325,7 @@
         </w:tc>
         <w:tc>
           <w:tcPr>
-            <w:tcW w:w="1116" w:type="pct"/>
+            <w:tcW w:w="1231" w:type="pct"/>
             <w:tcBorders>
               <w:top w:val="single" w:sz="4" w:space="0" w:color="000000"/>
               <w:left w:val="single" w:sz="4" w:space="0" w:color="000000"/>
@@ -364,7 +357,7 @@
         </w:trPr>
         <w:tc>
           <w:tcPr>
-            <w:tcW w:w="624" w:type="pct"/>
+            <w:tcW w:w="1043" w:type="pct"/>
             <w:tcBorders>
               <w:top w:val="single" w:sz="4" w:space="0" w:color="000000"/>
               <w:left w:val="single" w:sz="4" w:space="0" w:color="000000"/>
@@ -375,6 +368,7 @@
           <w:p>
             <w:pPr>
               <w:pStyle w:val="TableText"/>
+              <w:jc w:val="center"/>
               <w:rPr>
                 <w:rFonts w:cs="Times New Roman"/>
               </w:rPr>
@@ -383,13 +377,21 @@
               <w:rPr>
                 <w:rFonts w:cs="Times New Roman"/>
               </w:rPr>
-              <w:t>6/23/2015</w:t>
+              <w:t xml:space="preserve">September </w:t>
+            </w:r>
+            <w:bookmarkStart w:id="2" w:name="_GoBack"/>
+            <w:bookmarkEnd w:id="2"/>
+            <w:r>
+              <w:rPr>
+                <w:rFonts w:cs="Times New Roman"/>
+              </w:rPr>
+              <w:t>2015</w:t>
             </w:r>
           </w:p>
         </w:tc>
         <w:tc>
           <w:tcPr>
-            <w:tcW w:w="534" w:type="pct"/>
+            <w:tcW w:w="611" w:type="pct"/>
             <w:tcBorders>
               <w:top w:val="single" w:sz="4" w:space="0" w:color="000000"/>
               <w:left w:val="single" w:sz="4" w:space="0" w:color="000000"/>
@@ -414,7 +416,7 @@
         </w:tc>
         <w:tc>
           <w:tcPr>
-            <w:tcW w:w="2726" w:type="pct"/>
+            <w:tcW w:w="2115" w:type="pct"/>
             <w:tcBorders>
               <w:top w:val="single" w:sz="4" w:space="0" w:color="000000"/>
               <w:left w:val="single" w:sz="4" w:space="0" w:color="000000"/>
@@ -439,7 +441,7 @@
         </w:tc>
         <w:tc>
           <w:tcPr>
-            <w:tcW w:w="1116" w:type="pct"/>
+            <w:tcW w:w="1231" w:type="pct"/>
             <w:tcBorders>
               <w:top w:val="single" w:sz="4" w:space="0" w:color="000000"/>
               <w:left w:val="single" w:sz="4" w:space="0" w:color="000000"/>
@@ -3660,7 +3662,7 @@
         <w:pStyle w:val="Heading1"/>
       </w:pPr>
       <w:bookmarkStart w:id="3" w:name="_Toc422838958"/>
-      <w:bookmarkEnd w:id="1"/>
+      <w:bookmarkEnd w:id="0"/>
       <w:r>
         <w:t>Introduction</w:t>
       </w:r>
@@ -5436,27 +5438,14 @@
       <w:r>
         <w:t xml:space="preserve">Table </w:t>
       </w:r>
-      <w:r>
-        <w:fldChar w:fldCharType="begin"/>
-      </w:r>
-      <w:r>
-        <w:instrText xml:space="preserve"> SEQ Table \* ARABIC </w:instrText>
-      </w:r>
-      <w:r>
-        <w:fldChar w:fldCharType="separate"/>
-      </w:r>
-      <w:r>
-        <w:rPr>
-          <w:noProof/>
-        </w:rPr>
-        <w:t>1</w:t>
-      </w:r>
-      <w:r>
-        <w:rPr>
-          <w:noProof/>
-        </w:rPr>
-        <w:fldChar w:fldCharType="end"/>
-      </w:r>
+      <w:fldSimple w:instr=" SEQ Table \* ARABIC ">
+        <w:r>
+          <w:rPr>
+            <w:noProof/>
+          </w:rPr>
+          <w:t>1</w:t>
+        </w:r>
+      </w:fldSimple>
       <w:r>
         <w:t>: Acronyms and Definitions</w:t>
       </w:r>
@@ -6200,7 +6189,7 @@
         <w:rStyle w:val="PageNumber"/>
         <w:noProof/>
       </w:rPr>
-      <w:t>August 2015</w:t>
+      <w:t>September 2015</w:t>
     </w:r>
   </w:p>
 </w:ftr>
@@ -6318,7 +6307,7 @@
         <w:rStyle w:val="PageNumber"/>
         <w:noProof/>
       </w:rPr>
-      <w:t>August 2015</w:t>
+      <w:t>September 2015</w:t>
     </w:r>
   </w:p>
 </w:ftr>
@@ -14668,6 +14657,15 @@
 </file>
 
 <file path=customXml/item1.xml><?xml version="1.0" encoding="utf-8"?>
+<?mso-contentType ?>
+<FormTemplates xmlns="http://schemas.microsoft.com/sharepoint/v3/contenttype/forms">
+  <Display>DocumentLibraryForm</Display>
+  <Edit>DocumentLibraryForm</Edit>
+  <New>DocumentLibraryForm</New>
+</FormTemplates>
+</file>
+
+<file path=customXml/item2.xml><?xml version="1.0" encoding="utf-8"?>
 <p:properties xmlns:p="http://schemas.microsoft.com/office/2006/metadata/properties" xmlns:xsi="http://www.w3.org/2001/XMLSchema-instance" xmlns:pc="http://schemas.microsoft.com/office/infopath/2007/PartnerControls">
   <documentManagement>
     <Document_x0020_Type xmlns="3691ac75-f23f-463a-813e-baa11c49b592">Release Notes</Document_x0020_Type>
@@ -14680,18 +14678,55 @@
 </p:properties>
 </file>
 
-<file path=customXml/item2.xml><?xml version="1.0" encoding="utf-8"?>
+<file path=customXml/item3.xml><?xml version="1.0" encoding="utf-8"?>
 <?mso-contentType ?>
-<FormTemplates xmlns="http://schemas.microsoft.com/sharepoint/v3/contenttype/forms">
-  <Display>DocumentLibraryForm</Display>
-  <Edit>DocumentLibraryForm</Edit>
-  <New>DocumentLibraryForm</New>
-</FormTemplates>
+<spe:Receivers xmlns:spe="http://schemas.microsoft.com/sharepoint/events">
+  <Receiver>
+    <Name>Document ID Generator</Name>
+    <Synchronization>Synchronous</Synchronization>
+    <Type>10001</Type>
+    <SequenceNumber>1000</SequenceNumber>
+    <Assembly>Microsoft.Office.DocumentManagement, Version=14.0.0.0, Culture=neutral, PublicKeyToken=71e9bce111e9429c</Assembly>
+    <Class>Microsoft.Office.DocumentManagement.Internal.DocIdHandler</Class>
+    <Data/>
+    <Filter/>
+  </Receiver>
+  <Receiver>
+    <Name>Document ID Generator</Name>
+    <Synchronization>Synchronous</Synchronization>
+    <Type>10002</Type>
+    <SequenceNumber>1001</SequenceNumber>
+    <Assembly>Microsoft.Office.DocumentManagement, Version=14.0.0.0, Culture=neutral, PublicKeyToken=71e9bce111e9429c</Assembly>
+    <Class>Microsoft.Office.DocumentManagement.Internal.DocIdHandler</Class>
+    <Data/>
+    <Filter/>
+  </Receiver>
+  <Receiver>
+    <Name>Document ID Generator</Name>
+    <Synchronization>Synchronous</Synchronization>
+    <Type>10004</Type>
+    <SequenceNumber>1002</SequenceNumber>
+    <Assembly>Microsoft.Office.DocumentManagement, Version=14.0.0.0, Culture=neutral, PublicKeyToken=71e9bce111e9429c</Assembly>
+    <Class>Microsoft.Office.DocumentManagement.Internal.DocIdHandler</Class>
+    <Data/>
+    <Filter/>
+  </Receiver>
+  <Receiver>
+    <Name>Document ID Generator</Name>
+    <Synchronization>Synchronous</Synchronization>
+    <Type>10006</Type>
+    <SequenceNumber>1003</SequenceNumber>
+    <Assembly>Microsoft.Office.DocumentManagement, Version=14.0.0.0, Culture=neutral, PublicKeyToken=71e9bce111e9429c</Assembly>
+    <Class>Microsoft.Office.DocumentManagement.Internal.DocIdHandler</Class>
+    <Data/>
+    <Filter/>
+  </Receiver>
+</spe:Receivers>
 </file>
 
-<file path=customXml/item3.xml><?xml version="1.0" encoding="utf-8"?>
-<ct:contentTypeSchema xmlns:ct="http://schemas.microsoft.com/office/2006/metadata/contentType" xmlns:ma="http://schemas.microsoft.com/office/2006/metadata/properties/metaAttributes" ct:_="" ma:_="" ma:contentTypeName="Document" ma:contentTypeID="0x010100528BF3EFE0FF1C4397BA29C31BFB339C" ma:contentTypeVersion="1" ma:contentTypeDescription="Create a new document." ma:contentTypeScope="" ma:versionID="c5f77decd2ef4cef729f3cedb3a25eca">
-  <xsd:schema xmlns:xsd="http://www.w3.org/2001/XMLSchema" xmlns:xs="http://www.w3.org/2001/XMLSchema" xmlns:p="http://schemas.microsoft.com/office/2006/metadata/properties" xmlns:ns2="cdd665a5-4d39-4c80-990a-8a3abca4f55f" xmlns:ns3="3691ac75-f23f-463a-813e-baa11c49b592" targetNamespace="http://schemas.microsoft.com/office/2006/metadata/properties" ma:root="true" ma:fieldsID="b17eff6100535165ca0f71aa37b67143" ns2:_="" ns3:_="">
+<file path=customXml/item4.xml><?xml version="1.0" encoding="utf-8"?>
+<ct:contentTypeSchema xmlns:ct="http://schemas.microsoft.com/office/2006/metadata/contentType" xmlns:ma="http://schemas.microsoft.com/office/2006/metadata/properties/metaAttributes" ct:_="" ma:_="" ma:contentTypeName="Document" ma:contentTypeID="0x010100528BF3EFE0FF1C4397BA29C31BFB339C" ma:contentTypeVersion="2" ma:contentTypeDescription="Create a new document." ma:contentTypeScope="" ma:versionID="1db738f7c212d27f47c27453942a441e">
+  <xsd:schema xmlns:xsd="http://www.w3.org/2001/XMLSchema" xmlns:xs="http://www.w3.org/2001/XMLSchema" xmlns:p="http://schemas.microsoft.com/office/2006/metadata/properties" xmlns:ns2="cdd665a5-4d39-4c80-990a-8a3abca4f55f" xmlns:ns3="3691ac75-f23f-463a-813e-baa11c49b592" targetNamespace="http://schemas.microsoft.com/office/2006/metadata/properties" ma:root="true" ma:fieldsID="f21fbebe43347da6c375fda192abf2e9" ns2:_="" ns3:_="">
     <xsd:import namespace="cdd665a5-4d39-4c80-990a-8a3abca4f55f"/>
     <xsd:import namespace="3691ac75-f23f-463a-813e-baa11c49b592"/>
     <xsd:element name="properties">
@@ -14857,112 +14892,26 @@
 </ct:contentTypeSchema>
 </file>
 
-<file path=customXml/item4.xml><?xml version="1.0" encoding="utf-8"?>
-<?mso-contentType ?>
-<spe:Receivers xmlns:spe="http://schemas.microsoft.com/sharepoint/events">
-  <Receiver>
-    <Name>Document ID Generator</Name>
-    <Synchronization>Synchronous</Synchronization>
-    <Type>10001</Type>
-    <SequenceNumber>1000</SequenceNumber>
-    <Assembly>Microsoft.Office.DocumentManagement, Version=14.0.0.0, Culture=neutral, PublicKeyToken=71e9bce111e9429c</Assembly>
-    <Class>Microsoft.Office.DocumentManagement.Internal.DocIdHandler</Class>
-    <Data/>
-    <Filter/>
-  </Receiver>
-  <Receiver>
-    <Name>Document ID Generator</Name>
-    <Synchronization>Synchronous</Synchronization>
-    <Type>10002</Type>
-    <SequenceNumber>1001</SequenceNumber>
-    <Assembly>Microsoft.Office.DocumentManagement, Version=14.0.0.0, Culture=neutral, PublicKeyToken=71e9bce111e9429c</Assembly>
-    <Class>Microsoft.Office.DocumentManagement.Internal.DocIdHandler</Class>
-    <Data/>
-    <Filter/>
-  </Receiver>
-  <Receiver>
-    <Name>Document ID Generator</Name>
-    <Synchronization>Synchronous</Synchronization>
-    <Type>10004</Type>
-    <SequenceNumber>1002</SequenceNumber>
-    <Assembly>Microsoft.Office.DocumentManagement, Version=14.0.0.0, Culture=neutral, PublicKeyToken=71e9bce111e9429c</Assembly>
-    <Class>Microsoft.Office.DocumentManagement.Internal.DocIdHandler</Class>
-    <Data/>
-    <Filter/>
-  </Receiver>
-  <Receiver>
-    <Name>Document ID Generator</Name>
-    <Synchronization>Synchronous</Synchronization>
-    <Type>10006</Type>
-    <SequenceNumber>1003</SequenceNumber>
-    <Assembly>Microsoft.Office.DocumentManagement, Version=14.0.0.0, Culture=neutral, PublicKeyToken=71e9bce111e9429c</Assembly>
-    <Class>Microsoft.Office.DocumentManagement.Internal.DocIdHandler</Class>
-    <Data/>
-    <Filter/>
-  </Receiver>
-</spe:Receivers>
-</file>
-
 <file path=customXml/item5.xml><?xml version="1.0" encoding="utf-8"?>
 <b:Sources xmlns:b="http://schemas.openxmlformats.org/officeDocument/2006/bibliography" xmlns="http://schemas.openxmlformats.org/officeDocument/2006/bibliography" SelectedStyle="\APA.XSL" StyleName="APA"/>
 </file>
 
 <file path=customXml/itemProps1.xml><?xml version="1.0" encoding="utf-8"?>
-<ds:datastoreItem xmlns:ds="http://schemas.openxmlformats.org/officeDocument/2006/customXml" ds:itemID="{597EDECA-7377-45AE-BCF5-0E9F04108407}">
-  <ds:schemaRefs>
-    <ds:schemaRef ds:uri="http://purl.org/dc/elements/1.1/"/>
-    <ds:schemaRef ds:uri="http://purl.org/dc/dcmitype/"/>
-    <ds:schemaRef ds:uri="http://purl.org/dc/terms/"/>
-    <ds:schemaRef ds:uri="http://schemas.microsoft.com/office/2006/documentManagement/types"/>
-    <ds:schemaRef ds:uri="http://www.w3.org/XML/1998/namespace"/>
-    <ds:schemaRef ds:uri="cdd665a5-4d39-4c80-990a-8a3abca4f55f"/>
-    <ds:schemaRef ds:uri="http://schemas.microsoft.com/office/infopath/2007/PartnerControls"/>
-    <ds:schemaRef ds:uri="http://schemas.openxmlformats.org/package/2006/metadata/core-properties"/>
-    <ds:schemaRef ds:uri="3691ac75-f23f-463a-813e-baa11c49b592"/>
-    <ds:schemaRef ds:uri="http://schemas.microsoft.com/office/2006/metadata/properties"/>
-  </ds:schemaRefs>
-</ds:datastoreItem>
+<ds:datastoreItem xmlns:ds="http://schemas.openxmlformats.org/officeDocument/2006/customXml" ds:itemID="{6AE81F45-C506-481E-B6BF-7C4B1B667A7C}"/>
 </file>
 
 <file path=customXml/itemProps2.xml><?xml version="1.0" encoding="utf-8"?>
-<ds:datastoreItem xmlns:ds="http://schemas.openxmlformats.org/officeDocument/2006/customXml" ds:itemID="{6AE81F45-C506-481E-B6BF-7C4B1B667A7C}">
-  <ds:schemaRefs>
-    <ds:schemaRef ds:uri="http://schemas.microsoft.com/sharepoint/v3/contenttype/forms"/>
-  </ds:schemaRefs>
-</ds:datastoreItem>
+<ds:datastoreItem xmlns:ds="http://schemas.openxmlformats.org/officeDocument/2006/customXml" ds:itemID="{597EDECA-7377-45AE-BCF5-0E9F04108407}"/>
 </file>
 
 <file path=customXml/itemProps3.xml><?xml version="1.0" encoding="utf-8"?>
-<ds:datastoreItem xmlns:ds="http://schemas.openxmlformats.org/officeDocument/2006/customXml" ds:itemID="{03E81179-4226-4CE1-9455-26D3EF075D0C}">
-  <ds:schemaRefs>
-    <ds:schemaRef ds:uri="http://schemas.microsoft.com/office/2006/metadata/contentType"/>
-    <ds:schemaRef ds:uri="http://schemas.microsoft.com/office/2006/metadata/properties/metaAttributes"/>
-    <ds:schemaRef ds:uri="http://www.w3.org/2001/XMLSchema"/>
-    <ds:schemaRef ds:uri="http://schemas.microsoft.com/office/2006/metadata/properties"/>
-    <ds:schemaRef ds:uri="cdd665a5-4d39-4c80-990a-8a3abca4f55f"/>
-    <ds:schemaRef ds:uri="3691ac75-f23f-463a-813e-baa11c49b592"/>
-    <ds:schemaRef ds:uri="http://schemas.microsoft.com/office/2006/documentManagement/types"/>
-    <ds:schemaRef ds:uri="http://schemas.microsoft.com/office/infopath/2007/PartnerControls"/>
-    <ds:schemaRef ds:uri="http://schemas.openxmlformats.org/package/2006/metadata/core-properties"/>
-    <ds:schemaRef ds:uri="http://purl.org/dc/elements/1.1/"/>
-    <ds:schemaRef ds:uri="http://purl.org/dc/terms/"/>
-    <ds:schemaRef ds:uri="http://schemas.microsoft.com/internal/obd"/>
-  </ds:schemaRefs>
-</ds:datastoreItem>
+<ds:datastoreItem xmlns:ds="http://schemas.openxmlformats.org/officeDocument/2006/customXml" ds:itemID="{F8D419BD-CCB2-41D1-8087-3107F4C52CAC}"/>
 </file>
 
 <file path=customXml/itemProps4.xml><?xml version="1.0" encoding="utf-8"?>
-<ds:datastoreItem xmlns:ds="http://schemas.openxmlformats.org/officeDocument/2006/customXml" ds:itemID="{F8D419BD-CCB2-41D1-8087-3107F4C52CAC}">
-  <ds:schemaRefs>
-    <ds:schemaRef ds:uri="http://schemas.microsoft.com/sharepoint/events"/>
-  </ds:schemaRefs>
-</ds:datastoreItem>
+<ds:datastoreItem xmlns:ds="http://schemas.openxmlformats.org/officeDocument/2006/customXml" ds:itemID="{F07619E2-8B30-45D5-BC3C-B90644B0D999}"/>
 </file>
 
 <file path=customXml/itemProps5.xml><?xml version="1.0" encoding="utf-8"?>
-<ds:datastoreItem xmlns:ds="http://schemas.openxmlformats.org/officeDocument/2006/customXml" ds:itemID="{3C6C759B-DF41-4834-893C-19B19F824D0F}">
-  <ds:schemaRefs>
-    <ds:schemaRef ds:uri="http://schemas.openxmlformats.org/officeDocument/2006/bibliography"/>
-  </ds:schemaRefs>
-</ds:datastoreItem>
+<ds:datastoreItem xmlns:ds="http://schemas.openxmlformats.org/officeDocument/2006/customXml" ds:itemID="{FBB27640-007A-4656-96F6-D8FDF9834E2F}"/>
 </file>
</xml_diff>